<commit_message>
Rebuilt site structure: removed Order folder, renamed image folders, added responsive product grid and updated nav layout with modern CSS
</commit_message>
<xml_diff>
--- a/public/pages/Already 12 years since I started my first import to Ibiza.docx
+++ b/public/pages/Already 12 years since I started my first import to Ibiza.docx
@@ -1,6 +1,6 @@
 
 <file path=word/document.xml><?xml version="1.0" encoding="utf-8"?>
-<w:document xmlns:wpc="http://schemas.microsoft.com/office/word/2010/wordprocessingCanvas" xmlns:cx="http://schemas.microsoft.com/office/drawing/2014/chartex" xmlns:cx1="http://schemas.microsoft.com/office/drawing/2015/9/8/chartex" xmlns:cx2="http://schemas.microsoft.com/office/drawing/2015/10/21/chartex" xmlns:cx3="http://schemas.microsoft.com/office/drawing/2016/5/9/chartex" xmlns:cx4="http://schemas.microsoft.com/office/drawing/2016/5/10/chartex" xmlns:cx5="http://schemas.microsoft.com/office/drawing/2016/5/11/chartex" xmlns:cx6="http://schemas.microsoft.com/office/drawing/2016/5/12/chartex" xmlns:cx7="http://schemas.microsoft.com/office/drawing/2016/5/13/chartex" xmlns:cx8="http://schemas.microsoft.com/office/drawing/2016/5/14/chartex" xmlns:mc="http://schemas.openxmlformats.org/markup-compatibility/2006" xmlns:aink="http://schemas.microsoft.com/office/drawing/2016/ink" xmlns:am3d="http://schemas.microsoft.com/office/drawing/2017/model3d" xmlns:o="urn:schemas-microsoft-com:office:office" xmlns:r="http://schemas.openxmlformats.org/officeDocument/2006/relationships" xmlns:m="http://schemas.openxmlformats.org/officeDocument/2006/math" xmlns:v="urn:schemas-microsoft-com:vml" xmlns:wp14="http://schemas.microsoft.com/office/word/2010/wordprocessingDrawing" xmlns:wp="http://schemas.openxmlformats.org/drawingml/2006/wordprocessingDrawing" xmlns:w10="urn:schemas-microsoft-com:office:word" xmlns:w="http://schemas.openxmlformats.org/wordprocessingml/2006/main" xmlns:w14="http://schemas.microsoft.com/office/word/2010/wordml" xmlns:w15="http://schemas.microsoft.com/office/word/2012/wordml" xmlns:w16cex="http://schemas.microsoft.com/office/word/2018/wordml/cex" xmlns:w16cid="http://schemas.microsoft.com/office/word/2016/wordml/cid" xmlns:w16="http://schemas.microsoft.com/office/word/2018/wordml" xmlns:w16se="http://schemas.microsoft.com/office/word/2015/wordml/symex" xmlns:wpg="http://schemas.microsoft.com/office/word/2010/wordprocessingGroup" xmlns:wpi="http://schemas.microsoft.com/office/word/2010/wordprocessingInk" xmlns:wne="http://schemas.microsoft.com/office/word/2006/wordml" xmlns:wps="http://schemas.microsoft.com/office/word/2010/wordprocessingShape" mc:Ignorable="w14 w15 w16se w16cid w16 w16cex wp14">
+<w:document xmlns:wpc="http://schemas.microsoft.com/office/word/2010/wordprocessingCanvas" xmlns:cx="http://schemas.microsoft.com/office/drawing/2014/chartex" xmlns:cx1="http://schemas.microsoft.com/office/drawing/2015/9/8/chartex" xmlns:cx2="http://schemas.microsoft.com/office/drawing/2015/10/21/chartex" xmlns:cx3="http://schemas.microsoft.com/office/drawing/2016/5/9/chartex" xmlns:cx4="http://schemas.microsoft.com/office/drawing/2016/5/10/chartex" xmlns:cx5="http://schemas.microsoft.com/office/drawing/2016/5/11/chartex" xmlns:cx6="http://schemas.microsoft.com/office/drawing/2016/5/12/chartex" xmlns:cx7="http://schemas.microsoft.com/office/drawing/2016/5/13/chartex" xmlns:cx8="http://schemas.microsoft.com/office/drawing/2016/5/14/chartex" xmlns:mc="http://schemas.openxmlformats.org/markup-compatibility/2006" xmlns:aink="http://schemas.microsoft.com/office/drawing/2016/ink" xmlns:am3d="http://schemas.microsoft.com/office/drawing/2017/model3d" xmlns:o="urn:schemas-microsoft-com:office:office" xmlns:oel="http://schemas.microsoft.com/office/2019/extlst" xmlns:r="http://schemas.openxmlformats.org/officeDocument/2006/relationships" xmlns:m="http://schemas.openxmlformats.org/officeDocument/2006/math" xmlns:v="urn:schemas-microsoft-com:vml" xmlns:wp14="http://schemas.microsoft.com/office/word/2010/wordprocessingDrawing" xmlns:wp="http://schemas.openxmlformats.org/drawingml/2006/wordprocessingDrawing" xmlns:w10="urn:schemas-microsoft-com:office:word" xmlns:w="http://schemas.openxmlformats.org/wordprocessingml/2006/main" xmlns:w14="http://schemas.microsoft.com/office/word/2010/wordml" xmlns:w15="http://schemas.microsoft.com/office/word/2012/wordml" xmlns:w16cex="http://schemas.microsoft.com/office/word/2018/wordml/cex" xmlns:w16cid="http://schemas.microsoft.com/office/word/2016/wordml/cid" xmlns:w16="http://schemas.microsoft.com/office/word/2018/wordml" xmlns:w16du="http://schemas.microsoft.com/office/word/2023/wordml/word16du" xmlns:w16sdtdh="http://schemas.microsoft.com/office/word/2020/wordml/sdtdatahash" xmlns:w16sdtfl="http://schemas.microsoft.com/office/word/2024/wordml/sdtformatlock" xmlns:w16se="http://schemas.microsoft.com/office/word/2015/wordml/symex" xmlns:wpg="http://schemas.microsoft.com/office/word/2010/wordprocessingGroup" xmlns:wpi="http://schemas.microsoft.com/office/word/2010/wordprocessingInk" xmlns:wne="http://schemas.microsoft.com/office/word/2006/wordml" xmlns:wps="http://schemas.microsoft.com/office/word/2010/wordprocessingShape" mc:Ignorable="w14 w15 w16se w16cid w16 w16cex w16sdtdh w16sdtfl w16du wp14">
   <w:body>
     <w:p>
       <w:pPr>
@@ -22,29 +22,7 @@
           <w:szCs w:val="26"/>
           <w:lang w:eastAsia="en-150"/>
         </w:rPr>
-        <w:t xml:space="preserve">Already 12 years since I started my first import to Ibiza, then Maui, then Montreal. I was born in Canada, and was lucky at a young age (like 13) to live in Kathmandu for a year. </w:t>
-      </w:r>
-      <w:proofErr w:type="gramStart"/>
-      <w:r>
-        <w:rPr>
-          <w:rFonts w:ascii="inherit" w:eastAsia="Times New Roman" w:hAnsi="inherit" w:cs="Times New Roman"/>
-          <w:color w:val="1C1E21"/>
-          <w:sz w:val="26"/>
-          <w:szCs w:val="26"/>
-          <w:lang w:eastAsia="en-150"/>
-        </w:rPr>
-        <w:t>Of course</w:t>
-      </w:r>
-      <w:proofErr w:type="gramEnd"/>
-      <w:r>
-        <w:rPr>
-          <w:rFonts w:ascii="inherit" w:eastAsia="Times New Roman" w:hAnsi="inherit" w:cs="Times New Roman"/>
-          <w:color w:val="1C1E21"/>
-          <w:sz w:val="26"/>
-          <w:szCs w:val="26"/>
-          <w:lang w:eastAsia="en-150"/>
-        </w:rPr>
-        <w:t xml:space="preserve"> that changed my life. So being a little smart at languages, I managed to skip a few years and when ready for University, I travelled. Studying languages in college helped. </w:t>
+        <w:t xml:space="preserve">Already 12 years since I started my first import to Ibiza, then Maui, then Montreal. I was born in Canada, and was lucky at a young age (like 13) to live in Kathmandu for a year. Of course that changed my life. So being a little smart at languages, I managed to skip a few years and when ready for University, I travelled. Studying languages in college helped. </w:t>
       </w:r>
       <w:proofErr w:type="gramStart"/>
       <w:r>
@@ -183,29 +161,7 @@
           <w:szCs w:val="26"/>
           <w:lang w:eastAsia="en-150"/>
         </w:rPr>
-        <w:t xml:space="preserve">, great dancer, fierce lover, </w:t>
-      </w:r>
-      <w:proofErr w:type="spellStart"/>
-      <w:r>
-        <w:rPr>
-          <w:rFonts w:ascii="inherit" w:eastAsia="Times New Roman" w:hAnsi="inherit" w:cs="Times New Roman"/>
-          <w:color w:val="1C1E21"/>
-          <w:sz w:val="26"/>
-          <w:szCs w:val="26"/>
-          <w:lang w:eastAsia="en-150"/>
-        </w:rPr>
-        <w:t>incredibble</w:t>
-      </w:r>
-      <w:proofErr w:type="spellEnd"/>
-      <w:r>
-        <w:rPr>
-          <w:rFonts w:ascii="inherit" w:eastAsia="Times New Roman" w:hAnsi="inherit" w:cs="Times New Roman"/>
-          <w:color w:val="1C1E21"/>
-          <w:sz w:val="26"/>
-          <w:szCs w:val="26"/>
-          <w:lang w:eastAsia="en-150"/>
-        </w:rPr>
-        <w:t xml:space="preserve"> jeweller, total coke fiend and the father of my girls. I was young and enjoyed his energy and craziness. Unfortunately, cocaine was </w:t>
+        <w:t xml:space="preserve">, great dancer, fierce lover, incredible jeweller, total coke fiend and the father of my girls. I was young and enjoyed his energy and craziness. Unfortunately, cocaine was </w:t>
       </w:r>
       <w:proofErr w:type="spellStart"/>
       <w:r>
@@ -329,7 +285,29 @@
           <w:szCs w:val="26"/>
           <w:lang w:eastAsia="en-150"/>
         </w:rPr>
-        <w:t xml:space="preserve"> Canada was my home, really till I was well in my prime age with 2 children and a well established law career. I had married once for my Mom really, once for love with Lucio and then I met Luc, the doctor. </w:t>
+        <w:t xml:space="preserve"> Canada was my home, really till I was well in my prime age with 2 children and a </w:t>
+      </w:r>
+      <w:proofErr w:type="gramStart"/>
+      <w:r>
+        <w:rPr>
+          <w:rFonts w:ascii="inherit" w:eastAsia="Times New Roman" w:hAnsi="inherit" w:cs="Times New Roman"/>
+          <w:color w:val="1C1E21"/>
+          <w:sz w:val="26"/>
+          <w:szCs w:val="26"/>
+          <w:lang w:eastAsia="en-150"/>
+        </w:rPr>
+        <w:t>well established</w:t>
+      </w:r>
+      <w:proofErr w:type="gramEnd"/>
+      <w:r>
+        <w:rPr>
+          <w:rFonts w:ascii="inherit" w:eastAsia="Times New Roman" w:hAnsi="inherit" w:cs="Times New Roman"/>
+          <w:color w:val="1C1E21"/>
+          <w:sz w:val="26"/>
+          <w:szCs w:val="26"/>
+          <w:lang w:eastAsia="en-150"/>
+        </w:rPr>
+        <w:t xml:space="preserve"> law career. I had married once for my Mom really, once for love with Lucio and then I met Luc, the doctor. </w:t>
       </w:r>
     </w:p>
     <w:p>
@@ -374,7 +352,29 @@
           <w:szCs w:val="26"/>
           <w:lang w:eastAsia="en-150"/>
         </w:rPr>
-        <w:t xml:space="preserve"> my hobbies changed from travelling to be really home based. Luc had a phenomenal memory. We took our piloting license together and then built an Airplane. And we found a piece of </w:t>
+        <w:t xml:space="preserve"> my hobbies changed from travelling to be </w:t>
+      </w:r>
+      <w:proofErr w:type="gramStart"/>
+      <w:r>
+        <w:rPr>
+          <w:rFonts w:ascii="inherit" w:eastAsia="Times New Roman" w:hAnsi="inherit" w:cs="Times New Roman"/>
+          <w:color w:val="1C1E21"/>
+          <w:sz w:val="26"/>
+          <w:szCs w:val="26"/>
+          <w:lang w:eastAsia="en-150"/>
+        </w:rPr>
+        <w:t>really home</w:t>
+      </w:r>
+      <w:proofErr w:type="gramEnd"/>
+      <w:r>
+        <w:rPr>
+          <w:rFonts w:ascii="inherit" w:eastAsia="Times New Roman" w:hAnsi="inherit" w:cs="Times New Roman"/>
+          <w:color w:val="1C1E21"/>
+          <w:sz w:val="26"/>
+          <w:szCs w:val="26"/>
+          <w:lang w:eastAsia="en-150"/>
+        </w:rPr>
+        <w:t xml:space="preserve"> based. Luc had a phenomenal memory. We took our piloting license together and then built an Airplane. And we found a piece of </w:t>
       </w:r>
       <w:proofErr w:type="spellStart"/>
       <w:r>
@@ -809,29 +809,27 @@
           <w:szCs w:val="26"/>
           <w:lang w:val="en-CA" w:eastAsia="en-150"/>
         </w:rPr>
-        <w:t xml:space="preserve"> my first import was to Ibiza, where we lived most of the time. </w:t>
-      </w:r>
-      <w:proofErr w:type="spellStart"/>
-      <w:r>
-        <w:rPr>
-          <w:rFonts w:ascii="inherit" w:eastAsia="Times New Roman" w:hAnsi="inherit" w:cs="Times New Roman"/>
-          <w:color w:val="1C1E21"/>
-          <w:sz w:val="26"/>
-          <w:szCs w:val="26"/>
-          <w:lang w:val="en-CA" w:eastAsia="en-150"/>
-        </w:rPr>
-        <w:t>Micheal</w:t>
-      </w:r>
-      <w:proofErr w:type="spellEnd"/>
-      <w:r>
-        <w:rPr>
-          <w:rFonts w:ascii="inherit" w:eastAsia="Times New Roman" w:hAnsi="inherit" w:cs="Times New Roman"/>
-          <w:color w:val="1C1E21"/>
-          <w:sz w:val="26"/>
-          <w:szCs w:val="26"/>
-          <w:lang w:val="en-CA" w:eastAsia="en-150"/>
-        </w:rPr>
-        <w:t xml:space="preserve"> had a fabulous in Maui, where I also developed some market, extending to the West coast of the USA. Being from Montreal, I send a few shipments there too so I had distribution points in Canada, the USA and Spain. I went to the Swimwear Show in Miami for 4 years in a row and made a few worldwide contacts.</w:t>
+        <w:t xml:space="preserve"> my first import was to Ibiza, where we lived most of the time. Micheal had a fabulous</w:t>
+      </w:r>
+      <w:r>
+        <w:rPr>
+          <w:rFonts w:ascii="inherit" w:eastAsia="Times New Roman" w:hAnsi="inherit" w:cs="Times New Roman"/>
+          <w:color w:val="1C1E21"/>
+          <w:sz w:val="26"/>
+          <w:szCs w:val="26"/>
+          <w:lang w:val="en-CA" w:eastAsia="en-150"/>
+        </w:rPr>
+        <w:t xml:space="preserve"> house</w:t>
+      </w:r>
+      <w:r>
+        <w:rPr>
+          <w:rFonts w:ascii="inherit" w:eastAsia="Times New Roman" w:hAnsi="inherit" w:cs="Times New Roman"/>
+          <w:color w:val="1C1E21"/>
+          <w:sz w:val="26"/>
+          <w:szCs w:val="26"/>
+          <w:lang w:val="en-CA" w:eastAsia="en-150"/>
+        </w:rPr>
+        <w:t xml:space="preserve"> in Maui, where I also developed some market, extending to the West coast of the USA. Being from Montreal, I send a few shipments there too so I had distribution points in Canada, the USA and Spain. I went to the Swimwear Show in Miami for 4 years in a row and made a few worldwide contacts.</w:t>
       </w:r>
     </w:p>
     <w:p>
@@ -854,29 +852,7 @@
           <w:szCs w:val="26"/>
           <w:lang w:val="en-CA" w:eastAsia="en-150"/>
         </w:rPr>
-        <w:t xml:space="preserve">I bought a property in Kenya in 2015 but realized I needed a place in Spain, where I had managed to get a working visa. Ibiza was too expensive and I wanted to be on the mainland. I ended up in </w:t>
-      </w:r>
-      <w:proofErr w:type="spellStart"/>
-      <w:r>
-        <w:rPr>
-          <w:rFonts w:ascii="inherit" w:eastAsia="Times New Roman" w:hAnsi="inherit" w:cs="Times New Roman"/>
-          <w:color w:val="1C1E21"/>
-          <w:sz w:val="26"/>
-          <w:szCs w:val="26"/>
-          <w:lang w:val="en-CA" w:eastAsia="en-150"/>
-        </w:rPr>
-        <w:t>Javea</w:t>
-      </w:r>
-      <w:proofErr w:type="spellEnd"/>
-      <w:r>
-        <w:rPr>
-          <w:rFonts w:ascii="inherit" w:eastAsia="Times New Roman" w:hAnsi="inherit" w:cs="Times New Roman"/>
-          <w:color w:val="1C1E21"/>
-          <w:sz w:val="26"/>
-          <w:szCs w:val="26"/>
-          <w:lang w:val="en-CA" w:eastAsia="en-150"/>
-        </w:rPr>
-        <w:t xml:space="preserve">, just across the sea from Ibiza, and I love it here. </w:t>
+        <w:t xml:space="preserve">I bought a property in Kenya in 2015 but realized I needed a place in Spain, where I had managed to get a working visa. Ibiza was too expensive and I wanted to be on the mainland. I ended up in Javea, just across the sea from Ibiza, and I love it here. </w:t>
       </w:r>
       <w:r>
         <w:rPr>
@@ -1104,29 +1080,7 @@
           <w:szCs w:val="26"/>
           <w:lang w:val="en-CA" w:eastAsia="en-150"/>
         </w:rPr>
-        <w:t xml:space="preserve">e can’t recognize </w:t>
-      </w:r>
-      <w:proofErr w:type="gramStart"/>
-      <w:r>
-        <w:rPr>
-          <w:rFonts w:ascii="inherit" w:eastAsia="Times New Roman" w:hAnsi="inherit" w:cs="Times New Roman"/>
-          <w:color w:val="1C1E21"/>
-          <w:sz w:val="26"/>
-          <w:szCs w:val="26"/>
-          <w:lang w:val="en-CA" w:eastAsia="en-150"/>
-        </w:rPr>
-        <w:t>anyone,</w:t>
-      </w:r>
-      <w:proofErr w:type="gramEnd"/>
-      <w:r>
-        <w:rPr>
-          <w:rFonts w:ascii="inherit" w:eastAsia="Times New Roman" w:hAnsi="inherit" w:cs="Times New Roman"/>
-          <w:color w:val="1C1E21"/>
-          <w:sz w:val="26"/>
-          <w:szCs w:val="26"/>
-          <w:lang w:val="en-CA" w:eastAsia="en-150"/>
-        </w:rPr>
-        <w:t xml:space="preserve"> </w:t>
+        <w:t xml:space="preserve">e can’t recognize anyone, </w:t>
       </w:r>
       <w:r>
         <w:rPr>
@@ -1237,7 +1191,7 @@
 </file>
 
 <file path=word/styles.xml><?xml version="1.0" encoding="utf-8"?>
-<w:styles xmlns:mc="http://schemas.openxmlformats.org/markup-compatibility/2006" xmlns:r="http://schemas.openxmlformats.org/officeDocument/2006/relationships" xmlns:w="http://schemas.openxmlformats.org/wordprocessingml/2006/main" xmlns:w14="http://schemas.microsoft.com/office/word/2010/wordml" xmlns:w15="http://schemas.microsoft.com/office/word/2012/wordml" xmlns:w16cex="http://schemas.microsoft.com/office/word/2018/wordml/cex" xmlns:w16cid="http://schemas.microsoft.com/office/word/2016/wordml/cid" xmlns:w16="http://schemas.microsoft.com/office/word/2018/wordml" xmlns:w16se="http://schemas.microsoft.com/office/word/2015/wordml/symex" mc:Ignorable="w14 w15 w16se w16cid w16 w16cex">
+<w:styles xmlns:mc="http://schemas.openxmlformats.org/markup-compatibility/2006" xmlns:r="http://schemas.openxmlformats.org/officeDocument/2006/relationships" xmlns:w="http://schemas.openxmlformats.org/wordprocessingml/2006/main" xmlns:w14="http://schemas.microsoft.com/office/word/2010/wordml" xmlns:w15="http://schemas.microsoft.com/office/word/2012/wordml" xmlns:w16cex="http://schemas.microsoft.com/office/word/2018/wordml/cex" xmlns:w16cid="http://schemas.microsoft.com/office/word/2016/wordml/cid" xmlns:w16="http://schemas.microsoft.com/office/word/2018/wordml" xmlns:w16du="http://schemas.microsoft.com/office/word/2023/wordml/word16du" xmlns:w16sdtdh="http://schemas.microsoft.com/office/word/2020/wordml/sdtdatahash" xmlns:w16sdtfl="http://schemas.microsoft.com/office/word/2024/wordml/sdtformatlock" xmlns:w16se="http://schemas.microsoft.com/office/word/2015/wordml/symex" mc:Ignorable="w14 w15 w16se w16cid w16 w16cex w16sdtdh w16sdtfl w16du">
   <w:docDefaults>
     <w:rPrDefault>
       <w:rPr>

</xml_diff>